<commit_message>
working dir for epj scriptss
dir contains working scripts
</commit_message>
<xml_diff>
--- a/template.docx
+++ b/template.docx
@@ -2,311 +2,12 @@
 <file path=word/document.xml><?xml version="1.0" encoding="utf-8"?>
 <w:document xmlns:ve="http://schemas.openxmlformats.org/markup-compatibility/2006" xmlns:o="urn:schemas-microsoft-com:office:office" xmlns:r="http://schemas.openxmlformats.org/officeDocument/2006/relationships" xmlns:m="http://schemas.openxmlformats.org/officeDocument/2006/math" xmlns:v="urn:schemas-microsoft-com:vml" xmlns:wp="http://schemas.openxmlformats.org/drawingml/2006/wordprocessingDrawing" xmlns:w10="urn:schemas-microsoft-com:office:word" xmlns:w="http://schemas.openxmlformats.org/wordprocessingml/2006/main" xmlns:wne="http://schemas.microsoft.com/office/word/2006/wordml">
   <w:body>
-    <w:p>
-      <w:pPr>
-        <w:jc w:val="center"/>
-        <w:rPr>
-          <w:lang w:val="en-US"/>
-        </w:rPr>
-      </w:pPr>
-      <w:r>
-        <w:rPr>
-          <w:b/>
-          <w:lang w:val="en-US"/>
-        </w:rPr>
-        <w:t>=*=*=*=*=*=*=*=*=*=*=*=*=*=*=*=*=*=</w:t>
-      </w:r>
-      <w:bookmarkStart w:id="0" w:name="_GoBack"/>
-      <w:bookmarkEnd w:id="0"/>
-    </w:p>
-    <w:p>
-      <w:pPr>
-        <w:rPr>
-          <w:b/>
-          <w:bCs/>
-          <w:lang w:val="en-US"/>
-        </w:rPr>
-      </w:pPr>
-      <w:r>
-        <w:rPr>
-          <w:b/>
-          <w:bCs/>
-          <w:lang w:val="en-US"/>
-        </w:rPr>
-        <w:t xml:space="preserve">Receiver: </w:t>
-      </w:r>
-      <w:r>
-        <w:rPr>
-          <w:lang w:val="en-US"/>
-        </w:rPr>
-        <w:t xml:space="preserve">{{ Receiver }}   </w:t>
-      </w:r>
-      <w:r>
-        <w:rPr>
-          <w:sz w:val="32"/>
-          <w:szCs w:val="32"/>
-          <w:lang w:val="en-US"/>
-        </w:rPr>
-        <w:tab/>
-      </w:r>
-      <w:r>
-        <w:rPr>
-          <w:b/>
-          <w:bCs/>
-          <w:lang w:val="en-US"/>
-        </w:rPr>
-        <w:tab/>
-      </w:r>
-      <w:r>
-        <w:rPr>
-          <w:b/>
-          <w:bCs/>
-          <w:lang w:val="en-US"/>
-        </w:rPr>
-        <w:tab/>
-      </w:r>
-      <w:r>
-        <w:rPr>
-          <w:b/>
-          <w:bCs/>
-          <w:lang w:val="en-US"/>
-        </w:rPr>
-        <w:tab/>
-      </w:r>
-      <w:r>
-        <w:rPr>
-          <w:b/>
-          <w:bCs/>
-          <w:lang w:val="en-US"/>
-        </w:rPr>
-        <w:tab/>
-      </w:r>
-      <w:proofErr w:type="spellStart"/>
-      <w:r>
-        <w:rPr>
-          <w:b/>
-          <w:bCs/>
-          <w:lang w:val="en-US"/>
-        </w:rPr>
-        <w:t>Comodity</w:t>
-      </w:r>
-      <w:proofErr w:type="spellEnd"/>
-      <w:r>
-        <w:rPr>
-          <w:b/>
-          <w:bCs/>
-          <w:lang w:val="en-US"/>
-        </w:rPr>
-        <w:t xml:space="preserve"> : </w:t>
-      </w:r>
-      <w:proofErr w:type="spellStart"/>
-      <w:r>
-        <w:rPr>
-          <w:b/>
-          <w:bCs/>
-          <w:lang w:val="en-US"/>
-        </w:rPr>
-        <w:t>Unit+Packages</w:t>
-      </w:r>
-      <w:proofErr w:type="spellEnd"/>
-      <w:r>
-        <w:rPr>
-          <w:lang w:val="en-US"/>
-        </w:rPr>
-        <w:tab/>
-      </w:r>
-    </w:p>
-    <w:p>
-      <w:pPr>
-        <w:rPr>
-          <w:b/>
-          <w:bCs/>
-          <w:lang w:val="en-US"/>
-        </w:rPr>
-      </w:pPr>
-      <w:proofErr w:type="spellStart"/>
-      <w:r>
-        <w:rPr>
-          <w:b/>
-          <w:bCs/>
-          <w:lang w:val="en-US"/>
-        </w:rPr>
-        <w:t>ManifestedQuantity</w:t>
-      </w:r>
-      <w:proofErr w:type="spellEnd"/>
-      <w:r>
-        <w:rPr>
-          <w:b/>
-          <w:bCs/>
-          <w:lang w:val="en-US"/>
-        </w:rPr>
-        <w:t xml:space="preserve">: </w:t>
-      </w:r>
-      <w:r>
-        <w:rPr>
-          <w:lang w:val="en-US"/>
-        </w:rPr>
-        <w:t>{</w:t>
-      </w:r>
-      <w:proofErr w:type="gramStart"/>
-      <w:r>
-        <w:rPr>
-          <w:lang w:val="en-US"/>
-        </w:rPr>
-        <w:t xml:space="preserve">{ </w:t>
-      </w:r>
-      <w:proofErr w:type="spellStart"/>
-      <w:r>
-        <w:rPr>
-          <w:lang w:val="en-US"/>
-        </w:rPr>
-        <w:t>Manifested</w:t>
-      </w:r>
-      <w:proofErr w:type="gramEnd"/>
-      <w:r>
-        <w:rPr>
-          <w:lang w:val="en-US"/>
-        </w:rPr>
-        <w:t>_Q</w:t>
-      </w:r>
-      <w:r>
-        <w:rPr>
-          <w:lang w:val="en-US"/>
-        </w:rPr>
-        <w:t>uantity</w:t>
-      </w:r>
-      <w:proofErr w:type="spellEnd"/>
-      <w:r>
-        <w:rPr>
-          <w:lang w:val="en-US"/>
-        </w:rPr>
-        <w:t xml:space="preserve"> }}</w:t>
-      </w:r>
-      <w:r>
-        <w:rPr>
-          <w:b/>
-          <w:bCs/>
-          <w:lang w:val="en-US"/>
-        </w:rPr>
-        <w:t xml:space="preserve"> {{ Commodity }} </w:t>
-      </w:r>
-      <w:r>
-        <w:rPr>
-          <w:b/>
-          <w:bCs/>
-          <w:lang w:val="en-US"/>
-        </w:rPr>
-        <w:t>Tonnage: {{Tonnage}}</w:t>
-      </w:r>
-      <w:r>
-        <w:rPr>
-          <w:b/>
-          <w:bCs/>
-          <w:lang w:val="en-US"/>
-        </w:rPr>
-        <w:t>Mt</w:t>
-      </w:r>
-    </w:p>
-    <w:p>
-      <w:pPr>
-        <w:rPr>
-          <w:b/>
-          <w:bCs/>
-          <w:lang w:val="en-US"/>
-        </w:rPr>
-      </w:pPr>
-      <w:r>
-        <w:rPr>
-          <w:b/>
-          <w:bCs/>
-          <w:lang w:val="en-US"/>
-        </w:rPr>
-        <w:t xml:space="preserve">Received               </w:t>
-      </w:r>
-      <w:r>
-        <w:rPr>
-          <w:b/>
-          <w:bCs/>
-          <w:lang w:val="en-US"/>
-        </w:rPr>
-        <w:t>Packaging damaged on board.</w:t>
-      </w:r>
-    </w:p>
-    <w:p>
-      <w:pPr>
-        <w:rPr>
-          <w:b/>
-          <w:bCs/>
-          <w:lang w:val="en-US"/>
-        </w:rPr>
-      </w:pPr>
-      <w:r>
-        <w:rPr>
-          <w:b/>
-          <w:bCs/>
-          <w:lang w:val="en-US"/>
-        </w:rPr>
-        <w:t>Total Received   {</w:t>
-      </w:r>
-      <w:proofErr w:type="gramStart"/>
-      <w:r>
-        <w:rPr>
-          <w:b/>
-          <w:bCs/>
-          <w:lang w:val="en-US"/>
-        </w:rPr>
-        <w:t xml:space="preserve">{ </w:t>
-      </w:r>
-      <w:proofErr w:type="spellStart"/>
-      <w:r>
-        <w:rPr>
-          <w:b/>
-          <w:bCs/>
-          <w:lang w:val="en-US"/>
-        </w:rPr>
-        <w:t>Total</w:t>
-      </w:r>
-      <w:proofErr w:type="gramEnd"/>
-      <w:r>
-        <w:rPr>
-          <w:b/>
-          <w:bCs/>
-          <w:lang w:val="en-US"/>
-        </w:rPr>
-        <w:t>_Received</w:t>
-      </w:r>
-      <w:proofErr w:type="spellEnd"/>
-      <w:r>
-        <w:rPr>
-          <w:b/>
-          <w:bCs/>
-          <w:lang w:val="en-US"/>
-        </w:rPr>
-        <w:t xml:space="preserve"> }}   {{ Commodity }}</w:t>
-      </w:r>
-    </w:p>
-    <w:p>
-      <w:pPr>
-        <w:rPr>
-          <w:b/>
-          <w:bCs/>
-          <w:lang w:val="en-US"/>
-        </w:rPr>
-      </w:pPr>
-      <w:r>
-        <w:rPr>
-          <w:b/>
-          <w:bCs/>
-          <w:lang w:val="en-US"/>
-        </w:rPr>
-        <w:t>The Quantity Will Be confirmed after delivery Cargo.</w:t>
-      </w:r>
-    </w:p>
+    <w:p/>
     <w:sectPr>
       <w:headerReference w:type="default" r:id="rId6"/>
       <w:footerReference w:type="default" r:id="rId7"/>
       <w:pgSz w:w="11906" w:h="16838"/>
-      <w:pgMar w:top="2519" w:right="991" w:bottom="1417" w:left="1417" w:header="1135" w:footer="708" w:gutter="0"/>
+      <w:pgMar w:top="2519" w:right="991" w:bottom="1417" w:left="1276" w:header="1135" w:footer="708" w:gutter="0"/>
       <w:cols w:space="708"/>
       <w:docGrid w:linePitch="360"/>
     </w:sectPr>
@@ -346,30 +47,16 @@
         <w:color w:val="000000"/>
         <w:sz w:val="22"/>
         <w:szCs w:val="22"/>
-        <w:lang w:val="en-US"/>
       </w:rPr>
     </w:pPr>
-    <w:proofErr w:type="spellStart"/>
-    <w:r>
-      <w:rPr>
-        <w:b/>
-        <w:bCs/>
-        <w:color w:val="000000"/>
-        <w:lang w:val="en-US"/>
-      </w:rPr>
-      <w:t>Djen-</w:t>
-    </w:r>
-    <w:proofErr w:type="gramStart"/>
-    <w:r>
-      <w:rPr>
-        <w:b/>
-        <w:bCs/>
-        <w:color w:val="000000"/>
-        <w:lang w:val="en-US"/>
-      </w:rPr>
-      <w:t>DjenIn</w:t>
-    </w:r>
-    <w:proofErr w:type="spellEnd"/>
+    <w:r>
+      <w:rPr>
+        <w:b/>
+        <w:bCs/>
+        <w:color w:val="000000"/>
+      </w:rPr>
+      <w:t>Djen-Djen In</w:t>
+    </w:r>
     <w:r>
       <w:rPr>
         <w:rFonts w:ascii="Book Antiqua" w:hAnsi="Book Antiqua" w:cs="Arial"/>
@@ -378,7 +65,6 @@
         <w:color w:val="000000"/>
         <w:sz w:val="22"/>
         <w:szCs w:val="22"/>
-        <w:lang w:val="en-US"/>
       </w:rPr>
       <w:t> </w:t>
     </w:r>
@@ -387,70 +73,32 @@
         <w:b/>
         <w:bCs/>
         <w:color w:val="000000"/>
-        <w:lang w:val="en-US"/>
-      </w:rPr>
-      <w:t>:</w:t>
-    </w:r>
-    <w:proofErr w:type="gramEnd"/>
-    <w:r>
-      <w:rPr>
-        <w:b/>
-        <w:bCs/>
-        <w:color w:val="000000"/>
-        <w:lang w:val="en-US"/>
-      </w:rPr>
-      <w:t xml:space="preserve">  / 10 /2025</w:t>
-    </w:r>
-  </w:p>
-  <w:p>
-    <w:pPr>
-      <w:ind w:left="180" w:hanging="180"/>
-      <w:rPr>
-        <w:b/>
-        <w:bCs/>
-        <w:color w:val="000000"/>
-        <w:lang w:val="en-CA"/>
-      </w:rPr>
-    </w:pPr>
-    <w:r>
-      <w:rPr>
-        <w:b/>
-        <w:bCs/>
-        <w:color w:val="000000"/>
-        <w:u w:val="single"/>
-        <w:lang w:val="en-CA"/>
-      </w:rPr>
-      <w:t>Master</w:t>
-    </w:r>
-    <w:r>
-      <w:rPr>
-        <w:rFonts w:ascii="Book Antiqua" w:hAnsi="Book Antiqua" w:cs="Arial"/>
-        <w:b/>
-        <w:bCs/>
-        <w:color w:val="000000"/>
-        <w:sz w:val="22"/>
-        <w:szCs w:val="22"/>
-        <w:lang w:val="en-US"/>
-      </w:rPr>
-      <w:tab/>
-    </w:r>
-    <w:r>
-      <w:rPr>
-        <w:b/>
-        <w:bCs/>
-        <w:color w:val="000000"/>
-        <w:lang w:val="en-US"/>
-      </w:rPr>
-      <w:t>P/</w:t>
-    </w:r>
-    <w:r>
-      <w:rPr>
-        <w:b/>
-        <w:bCs/>
-        <w:color w:val="000000"/>
-        <w:lang w:val="en-CA"/>
-      </w:rPr>
-      <w:t xml:space="preserve"> Operations directorate</w:t>
+      </w:rPr>
+      <w:t xml:space="preserve">: </w:t>
+    </w:r>
+    <w:r>
+      <w:rPr>
+        <w:b/>
+        <w:bCs/>
+        <w:color w:val="000000"/>
+      </w:rPr>
+      <w:t>00/ 12</w:t>
+    </w:r>
+    <w:r>
+      <w:rPr>
+        <w:b/>
+        <w:bCs/>
+        <w:color w:val="000000"/>
+      </w:rPr>
+      <w:t xml:space="preserve"> /202</w:t>
+    </w:r>
+    <w:r>
+      <w:rPr>
+        <w:b/>
+        <w:bCs/>
+        <w:color w:val="000000"/>
+      </w:rPr>
+      <w:t>5</w:t>
     </w:r>
   </w:p>
   <w:p>
@@ -460,6 +108,85 @@
         <w:lang w:val="en-US"/>
       </w:rPr>
     </w:pPr>
+    <w:r>
+      <w:rPr>
+        <w:b/>
+        <w:bCs/>
+        <w:color w:val="000000"/>
+        <w:u w:val="single"/>
+        <w:lang w:val="en-CA"/>
+      </w:rPr>
+      <w:t>Master</w:t>
+    </w:r>
+    <w:r>
+      <w:rPr>
+        <w:b/>
+        <w:bCs/>
+        <w:color w:val="000000"/>
+        <w:u w:val="single"/>
+      </w:rPr>
+      <w:t xml:space="preserve"> </w:t>
+    </w:r>
+    <w:r>
+      <w:rPr>
+        <w:rFonts w:ascii="Book Antiqua" w:hAnsi="Book Antiqua" w:cs="Arial"/>
+        <w:b/>
+        <w:bCs/>
+        <w:color w:val="000000"/>
+        <w:sz w:val="22"/>
+        <w:szCs w:val="22"/>
+      </w:rPr>
+      <w:t xml:space="preserve">    </w:t>
+    </w:r>
+    <w:r>
+      <w:rPr>
+        <w:rFonts w:ascii="Book Antiqua" w:hAnsi="Book Antiqua" w:cs="Arial"/>
+        <w:b/>
+        <w:bCs/>
+        <w:color w:val="000000"/>
+        <w:sz w:val="22"/>
+        <w:szCs w:val="22"/>
+      </w:rPr>
+      <w:tab/>
+    </w:r>
+    <w:r>
+      <w:rPr>
+        <w:b/>
+        <w:bCs/>
+        <w:color w:val="000000"/>
+        <w:sz w:val="22"/>
+        <w:szCs w:val="22"/>
+      </w:rPr>
+      <w:t xml:space="preserve">                                                                                            </w:t>
+    </w:r>
+    <w:r>
+      <w:rPr>
+        <w:b/>
+        <w:bCs/>
+        <w:color w:val="000000"/>
+        <w:sz w:val="22"/>
+        <w:szCs w:val="22"/>
+      </w:rPr>
+      <w:t xml:space="preserve">     </w:t>
+    </w:r>
+    <w:r>
+      <w:rPr>
+        <w:b/>
+        <w:bCs/>
+        <w:color w:val="000000"/>
+      </w:rPr>
+      <w:t>P/</w:t>
+    </w:r>
+    <w:r>
+      <w:rPr>
+        <w:b/>
+        <w:bCs/>
+        <w:color w:val="000000"/>
+        <w:u w:val="single"/>
+        <w:lang w:val="en-CA"/>
+      </w:rPr>
+      <w:t xml:space="preserve"> Operations directorate</w:t>
+    </w:r>
   </w:p>
 </w:ftr>
 </file>
@@ -539,9 +266,9 @@
             </w:rPr>
             <w:drawing>
               <wp:inline distT="0" distB="0" distL="0" distR="0">
-                <wp:extent cx="788035" cy="725170"/>
-                <wp:effectExtent l="19050" t="0" r="0" b="0"/>
-                <wp:docPr id="1" name="Image 4" descr="LOGO.png"/>
+                <wp:extent cx="790575" cy="723900"/>
+                <wp:effectExtent l="19050" t="0" r="9525" b="0"/>
+                <wp:docPr id="2" name="Image 4" descr="LOGO.png"/>
                 <wp:cNvGraphicFramePr>
                   <a:graphicFrameLocks xmlns:a="http://schemas.openxmlformats.org/drawingml/2006/main" noChangeAspect="1"/>
                 </wp:cNvGraphicFramePr>
@@ -564,7 +291,7 @@
                       <pic:spPr bwMode="auto">
                         <a:xfrm>
                           <a:off x="0" y="0"/>
-                          <a:ext cx="788035" cy="725170"/>
+                          <a:ext cx="790575" cy="723900"/>
                         </a:xfrm>
                         <a:prstGeom prst="rect">
                           <a:avLst/>
@@ -752,23 +479,7 @@
               <w:sz w:val="26"/>
               <w:szCs w:val="26"/>
             </w:rPr>
-            <w:t xml:space="preserve">Date : </w:t>
-          </w:r>
-          <w:proofErr w:type="spellStart"/>
-          <w:r>
-            <w:rPr>
-              <w:sz w:val="26"/>
-              <w:szCs w:val="26"/>
-            </w:rPr>
-            <w:t>October</w:t>
-          </w:r>
-          <w:proofErr w:type="spellEnd"/>
-          <w:r>
-            <w:rPr>
-              <w:sz w:val="26"/>
-              <w:szCs w:val="26"/>
-            </w:rPr>
-            <w:t xml:space="preserve"> 2025</w:t>
+            <w:t>Date : Février 2014</w:t>
           </w:r>
         </w:p>
       </w:tc>
@@ -892,16 +603,8 @@
               <w:sz w:val="26"/>
               <w:szCs w:val="26"/>
             </w:rPr>
-            <w:t xml:space="preserve"> sur 11</w:t>
+            <w:t xml:space="preserve"> sur 5</w:t>
           </w:r>
-        </w:p>
-        <w:p>
-          <w:pPr>
-            <w:rPr>
-              <w:sz w:val="26"/>
-              <w:szCs w:val="26"/>
-            </w:rPr>
-          </w:pPr>
         </w:p>
       </w:tc>
     </w:tr>
@@ -909,6 +612,7 @@
   <w:p>
     <w:pPr>
       <w:pStyle w:val="En-tte"/>
+      <w:ind w:left="-142"/>
     </w:pPr>
   </w:p>
   <w:p>
@@ -938,7 +642,6 @@
       </w:rPr>
       <w:t>Ship</w:t>
     </w:r>
-    <w:proofErr w:type="gramStart"/>
     <w:r>
       <w:rPr>
         <w:b/>
@@ -947,7 +650,7 @@
         <w:szCs w:val="32"/>
         <w:lang w:val="en-US"/>
       </w:rPr>
-      <w:t>:</w:t>
+      <w:t xml:space="preserve">    : </w:t>
     </w:r>
     <w:r>
       <w:rPr>
@@ -957,9 +660,8 @@
         <w:szCs w:val="32"/>
         <w:lang w:val="en-US"/>
       </w:rPr>
-      <w:t>ARIS</w:t>
-    </w:r>
-    <w:proofErr w:type="gramEnd"/>
+      <w:t>SHIP NAME</w:t>
+    </w:r>
     <w:r>
       <w:rPr>
         <w:b/>
@@ -968,7 +670,38 @@
         <w:szCs w:val="32"/>
         <w:lang w:val="en-US"/>
       </w:rPr>
-      <w:t xml:space="preserve"> LUCKY</w:t>
+      <w:tab/>
+      <w:t xml:space="preserve">     </w:t>
+    </w:r>
+    <w:r>
+      <w:rPr>
+        <w:b/>
+        <w:bCs/>
+        <w:sz w:val="32"/>
+        <w:szCs w:val="32"/>
+        <w:lang w:val="en-US"/>
+      </w:rPr>
+      <w:t xml:space="preserve">      </w:t>
+    </w:r>
+    <w:r>
+      <w:rPr>
+        <w:b/>
+        <w:bCs/>
+        <w:sz w:val="28"/>
+        <w:szCs w:val="28"/>
+        <w:lang w:val="en-US"/>
+      </w:rPr>
+      <w:t xml:space="preserve">                       </w:t>
+    </w:r>
+    <w:r>
+      <w:rPr>
+        <w:b/>
+        <w:bCs/>
+        <w:sz w:val="28"/>
+        <w:szCs w:val="28"/>
+        <w:lang w:val="en-US"/>
+      </w:rPr>
+      <w:t xml:space="preserve">  </w:t>
     </w:r>
     <w:r>
       <w:rPr>
@@ -989,7 +722,7 @@
         <w:szCs w:val="28"/>
         <w:lang w:val="en-US"/>
       </w:rPr>
-      <w:t xml:space="preserve">: </w:t>
+      <w:t>: 2</w:t>
     </w:r>
     <w:r>
       <w:rPr>
@@ -999,7 +732,7 @@
         <w:szCs w:val="28"/>
         <w:lang w:val="en-US"/>
       </w:rPr>
-      <w:t>17</w:t>
+      <w:t>1</w:t>
     </w:r>
     <w:r>
       <w:rPr>
@@ -1009,7 +742,7 @@
         <w:szCs w:val="28"/>
         <w:lang w:val="en-US"/>
       </w:rPr>
-      <w:t>/</w:t>
+      <w:t>/0</w:t>
     </w:r>
     <w:r>
       <w:rPr>
@@ -1019,7 +752,7 @@
         <w:szCs w:val="28"/>
         <w:lang w:val="en-US"/>
       </w:rPr>
-      <w:t>10</w:t>
+      <w:t>7</w:t>
     </w:r>
     <w:r>
       <w:rPr>
@@ -1088,6 +821,7 @@
     <w:lsdException w:name="Subtitle" w:semiHidden="0" w:uiPriority="11" w:unhideWhenUsed="0" w:qFormat="1"/>
     <w:lsdException w:name="Strong" w:semiHidden="0" w:uiPriority="22" w:unhideWhenUsed="0" w:qFormat="1"/>
     <w:lsdException w:name="Emphasis" w:semiHidden="0" w:uiPriority="20" w:unhideWhenUsed="0" w:qFormat="1"/>
+    <w:lsdException w:name="Balloon Text" w:uiPriority="0"/>
     <w:lsdException w:name="Table Grid" w:semiHidden="0" w:uiPriority="39" w:unhideWhenUsed="0"/>
     <w:lsdException w:name="Placeholder Text" w:unhideWhenUsed="0"/>
     <w:lsdException w:name="No Spacing" w:semiHidden="0" w:uiPriority="1" w:unhideWhenUsed="0" w:qFormat="1"/>
@@ -1209,7 +943,7 @@
       <w:spacing w:after="0" w:line="240" w:lineRule="auto"/>
     </w:pPr>
     <w:rPr>
-      <w:rFonts w:ascii="Times New Roman" w:eastAsia="Times New Roman" w:hAnsi="Times New Roman" w:cs="Times New Roman"/>
+      <w:rFonts w:ascii="Calibri (Corps)" w:eastAsia="Times New Roman" w:hAnsi="Calibri (Corps)" w:cs="Times New Roman"/>
       <w:sz w:val="24"/>
       <w:szCs w:val="24"/>
       <w:lang w:eastAsia="fr-FR"/>
@@ -1303,8 +1037,6 @@
     <w:name w:val="Balloon Text"/>
     <w:basedOn w:val="Normal"/>
     <w:link w:val="TextedebullesCar"/>
-    <w:uiPriority w:val="99"/>
-    <w:semiHidden/>
     <w:unhideWhenUsed/>
     <w:rsid w:val="00C57FC8"/>
     <w:rPr>
@@ -1317,8 +1049,6 @@
     <w:name w:val="Texte de bulles Car"/>
     <w:basedOn w:val="Policepardfaut"/>
     <w:link w:val="Textedebulles"/>
-    <w:uiPriority w:val="99"/>
-    <w:semiHidden/>
     <w:rsid w:val="00C57FC8"/>
     <w:rPr>
       <w:rFonts w:ascii="Tahoma" w:eastAsia="Times New Roman" w:hAnsi="Tahoma" w:cs="Tahoma"/>
@@ -1627,7 +1357,7 @@
   <a:extraClrSchemeLst/>
   <a:extLst>
     <a:ext uri="{05A4C25C-085E-4340-85A3-A5531E510DB2}">
-      <thm15:themeFamily xmlns:thm15="http://schemas.microsoft.com/office/thememl/2012/main" xmlns="" name="Office Theme" id="{62F939B6-93AF-4DB8-9C6B-D6C7DFDC589F}" vid="{4A3C46E8-61CC-4603-A589-7422A47A8E4A}"/>
+      <thm15:themeFamily xmlns="" xmlns:thm15="http://schemas.microsoft.com/office/thememl/2012/main" name="Office Theme" id="{62F939B6-93AF-4DB8-9C6B-D6C7DFDC589F}" vid="{4A3C46E8-61CC-4603-A589-7422A47A8E4A}"/>
     </a:ext>
   </a:extLst>
 </a:theme>

</xml_diff>